<commit_message>
Added Cloneable chapter to .docx
</commit_message>
<xml_diff>
--- a/KlonenVonObjektenJava.docx
+++ b/KlonenVonObjektenJava.docx
@@ -92,7 +92,7 @@
           <w:r>
             <w:fldChar w:fldCharType="separate"/>
           </w:r>
-          <w:hyperlink w:anchor="_Toc468772341" w:history="1">
+          <w:hyperlink w:anchor="_Toc468775277" w:history="1">
             <w:r>
               <w:rPr>
                 <w:rStyle w:val="Hyperlink"/>
@@ -119,7 +119,7 @@
                 <w:noProof/>
                 <w:webHidden/>
               </w:rPr>
-              <w:instrText xml:space="preserve"> PAGEREF _Toc468772341 \h </w:instrText>
+              <w:instrText xml:space="preserve"> PAGEREF _Toc468775277 \h </w:instrText>
             </w:r>
             <w:r>
               <w:rPr>
@@ -164,7 +164,7 @@
               <w:lang w:eastAsia="de-DE"/>
             </w:rPr>
           </w:pPr>
-          <w:hyperlink w:anchor="_Toc468772342" w:history="1">
+          <w:hyperlink w:anchor="_Toc468775278" w:history="1">
             <w:r>
               <w:rPr>
                 <w:rStyle w:val="Hyperlink"/>
@@ -191,7 +191,7 @@
                 <w:noProof/>
                 <w:webHidden/>
               </w:rPr>
-              <w:instrText xml:space="preserve"> PAGEREF _Toc468772342 \h </w:instrText>
+              <w:instrText xml:space="preserve"> PAGEREF _Toc468775278 \h </w:instrText>
             </w:r>
             <w:r>
               <w:rPr>
@@ -236,7 +236,7 @@
               <w:lang w:eastAsia="de-DE"/>
             </w:rPr>
           </w:pPr>
-          <w:hyperlink w:anchor="_Toc468772343" w:history="1">
+          <w:hyperlink w:anchor="_Toc468775279" w:history="1">
             <w:r>
               <w:rPr>
                 <w:rStyle w:val="Hyperlink"/>
@@ -263,7 +263,7 @@
                 <w:noProof/>
                 <w:webHidden/>
               </w:rPr>
-              <w:instrText xml:space="preserve"> PAGEREF _Toc468772343 \h </w:instrText>
+              <w:instrText xml:space="preserve"> PAGEREF _Toc468775279 \h </w:instrText>
             </w:r>
             <w:r>
               <w:rPr>
@@ -308,7 +308,7 @@
               <w:lang w:eastAsia="de-DE"/>
             </w:rPr>
           </w:pPr>
-          <w:hyperlink w:anchor="_Toc468772344" w:history="1">
+          <w:hyperlink w:anchor="_Toc468775280" w:history="1">
             <w:r>
               <w:rPr>
                 <w:rStyle w:val="Hyperlink"/>
@@ -335,7 +335,7 @@
                 <w:noProof/>
                 <w:webHidden/>
               </w:rPr>
-              <w:instrText xml:space="preserve"> PAGEREF _Toc468772344 \h </w:instrText>
+              <w:instrText xml:space="preserve"> PAGEREF _Toc468775280 \h </w:instrText>
             </w:r>
             <w:r>
               <w:rPr>
@@ -380,7 +380,7 @@
               <w:lang w:eastAsia="de-DE"/>
             </w:rPr>
           </w:pPr>
-          <w:hyperlink w:anchor="_Toc468772345" w:history="1">
+          <w:hyperlink w:anchor="_Toc468775281" w:history="1">
             <w:r>
               <w:rPr>
                 <w:rStyle w:val="Hyperlink"/>
@@ -407,7 +407,7 @@
                 <w:noProof/>
                 <w:webHidden/>
               </w:rPr>
-              <w:instrText xml:space="preserve"> PAGEREF _Toc468772345 \h </w:instrText>
+              <w:instrText xml:space="preserve"> PAGEREF _Toc468775281 \h </w:instrText>
             </w:r>
             <w:r>
               <w:rPr>
@@ -452,7 +452,7 @@
               <w:lang w:eastAsia="de-DE"/>
             </w:rPr>
           </w:pPr>
-          <w:hyperlink w:anchor="_Toc468772346" w:history="1">
+          <w:hyperlink w:anchor="_Toc468775282" w:history="1">
             <w:r>
               <w:rPr>
                 <w:rStyle w:val="Hyperlink"/>
@@ -479,7 +479,7 @@
                 <w:noProof/>
                 <w:webHidden/>
               </w:rPr>
-              <w:instrText xml:space="preserve"> PAGEREF _Toc468772346 \h </w:instrText>
+              <w:instrText xml:space="preserve"> PAGEREF _Toc468775282 \h </w:instrText>
             </w:r>
             <w:r>
               <w:rPr>
@@ -524,7 +524,7 @@
               <w:lang w:eastAsia="de-DE"/>
             </w:rPr>
           </w:pPr>
-          <w:hyperlink w:anchor="_Toc468772347" w:history="1">
+          <w:hyperlink w:anchor="_Toc468775283" w:history="1">
             <w:r>
               <w:rPr>
                 <w:rStyle w:val="Hyperlink"/>
@@ -551,7 +551,7 @@
                 <w:noProof/>
                 <w:webHidden/>
               </w:rPr>
-              <w:instrText xml:space="preserve"> PAGEREF _Toc468772347 \h </w:instrText>
+              <w:instrText xml:space="preserve"> PAGEREF _Toc468775283 \h </w:instrText>
             </w:r>
             <w:r>
               <w:rPr>
@@ -596,7 +596,7 @@
               <w:lang w:eastAsia="de-DE"/>
             </w:rPr>
           </w:pPr>
-          <w:hyperlink w:anchor="_Toc468772348" w:history="1">
+          <w:hyperlink w:anchor="_Toc468775284" w:history="1">
             <w:r>
               <w:rPr>
                 <w:rStyle w:val="Hyperlink"/>
@@ -623,7 +623,7 @@
                 <w:noProof/>
                 <w:webHidden/>
               </w:rPr>
-              <w:instrText xml:space="preserve"> PAGEREF _Toc468772348 \h </w:instrText>
+              <w:instrText xml:space="preserve"> PAGEREF _Toc468775284 \h </w:instrText>
             </w:r>
             <w:r>
               <w:rPr>
@@ -668,13 +668,13 @@
               <w:lang w:eastAsia="de-DE"/>
             </w:rPr>
           </w:pPr>
-          <w:hyperlink w:anchor="_Toc468772349" w:history="1">
+          <w:hyperlink w:anchor="_Toc468775285" w:history="1">
             <w:r>
               <w:rPr>
                 <w:rStyle w:val="Hyperlink"/>
                 <w:noProof/>
               </w:rPr>
-              <w:t>3.4 Cloneable-Interface und java.lang.clone() (Flache Kopie)</w:t>
+              <w:t>3.4 Cloneable-Interface und java.lang.clone() (Flache bzw. Tiefe Kopie)</w:t>
             </w:r>
             <w:r>
               <w:rPr>
@@ -695,7 +695,7 @@
                 <w:noProof/>
                 <w:webHidden/>
               </w:rPr>
-              <w:instrText xml:space="preserve"> PAGEREF _Toc468772349 \h </w:instrText>
+              <w:instrText xml:space="preserve"> PAGEREF _Toc468775285 \h </w:instrText>
             </w:r>
             <w:r>
               <w:rPr>
@@ -740,7 +740,7 @@
               <w:lang w:eastAsia="de-DE"/>
             </w:rPr>
           </w:pPr>
-          <w:hyperlink w:anchor="_Toc468772350" w:history="1">
+          <w:hyperlink w:anchor="_Toc468775286" w:history="1">
             <w:r>
               <w:rPr>
                 <w:rStyle w:val="Hyperlink"/>
@@ -767,7 +767,7 @@
                 <w:noProof/>
                 <w:webHidden/>
               </w:rPr>
-              <w:instrText xml:space="preserve"> PAGEREF _Toc468772350 \h </w:instrText>
+              <w:instrText xml:space="preserve"> PAGEREF _Toc468775286 \h </w:instrText>
             </w:r>
             <w:r>
               <w:rPr>
@@ -812,7 +812,7 @@
               <w:lang w:eastAsia="de-DE"/>
             </w:rPr>
           </w:pPr>
-          <w:hyperlink w:anchor="_Toc468772351" w:history="1">
+          <w:hyperlink w:anchor="_Toc468775287" w:history="1">
             <w:r>
               <w:rPr>
                 <w:rStyle w:val="Hyperlink"/>
@@ -839,7 +839,7 @@
                 <w:noProof/>
                 <w:webHidden/>
               </w:rPr>
-              <w:instrText xml:space="preserve"> PAGEREF _Toc468772351 \h </w:instrText>
+              <w:instrText xml:space="preserve"> PAGEREF _Toc468775287 \h </w:instrText>
             </w:r>
             <w:r>
               <w:rPr>
@@ -884,7 +884,7 @@
               <w:lang w:eastAsia="de-DE"/>
             </w:rPr>
           </w:pPr>
-          <w:hyperlink w:anchor="_Toc468772352" w:history="1">
+          <w:hyperlink w:anchor="_Toc468775288" w:history="1">
             <w:r>
               <w:rPr>
                 <w:rStyle w:val="Hyperlink"/>
@@ -911,7 +911,7 @@
                 <w:noProof/>
                 <w:webHidden/>
               </w:rPr>
-              <w:instrText xml:space="preserve"> PAGEREF _Toc468772352 \h </w:instrText>
+              <w:instrText xml:space="preserve"> PAGEREF _Toc468775288 \h </w:instrText>
             </w:r>
             <w:r>
               <w:rPr>
@@ -956,7 +956,7 @@
               <w:lang w:eastAsia="de-DE"/>
             </w:rPr>
           </w:pPr>
-          <w:hyperlink w:anchor="_Toc468772353" w:history="1">
+          <w:hyperlink w:anchor="_Toc468775289" w:history="1">
             <w:r>
               <w:rPr>
                 <w:rStyle w:val="Hyperlink"/>
@@ -983,7 +983,7 @@
                 <w:noProof/>
                 <w:webHidden/>
               </w:rPr>
-              <w:instrText xml:space="preserve"> PAGEREF _Toc468772353 \h </w:instrText>
+              <w:instrText xml:space="preserve"> PAGEREF _Toc468775289 \h </w:instrText>
             </w:r>
             <w:r>
               <w:rPr>
@@ -1028,7 +1028,7 @@
               <w:lang w:eastAsia="de-DE"/>
             </w:rPr>
           </w:pPr>
-          <w:hyperlink w:anchor="_Toc468772354" w:history="1">
+          <w:hyperlink w:anchor="_Toc468775290" w:history="1">
             <w:r>
               <w:rPr>
                 <w:rStyle w:val="Hyperlink"/>
@@ -1056,7 +1056,7 @@
                 <w:noProof/>
                 <w:webHidden/>
               </w:rPr>
-              <w:instrText xml:space="preserve"> PAGEREF _Toc468772354 \h </w:instrText>
+              <w:instrText xml:space="preserve"> PAGEREF _Toc468775290 \h </w:instrText>
             </w:r>
             <w:r>
               <w:rPr>
@@ -1076,7 +1076,143 @@
                 <w:noProof/>
                 <w:webHidden/>
               </w:rPr>
-              <w:t>5</w:t>
+              <w:t>6</w:t>
+            </w:r>
+            <w:r>
+              <w:rPr>
+                <w:noProof/>
+                <w:webHidden/>
+              </w:rPr>
+              <w:fldChar w:fldCharType="end"/>
+            </w:r>
+          </w:hyperlink>
+        </w:p>
+        <w:p>
+          <w:pPr>
+            <w:pStyle w:val="Verzeichnis3"/>
+            <w:tabs>
+              <w:tab w:val="right" w:leader="dot" w:pos="9062"/>
+            </w:tabs>
+            <w:rPr>
+              <w:noProof/>
+            </w:rPr>
+          </w:pPr>
+          <w:hyperlink w:anchor="_Toc468775291" w:history="1">
+            <w:r>
+              <w:rPr>
+                <w:rStyle w:val="Hyperlink"/>
+                <w:noProof/>
+              </w:rPr>
+              <w:t>4.4.1 Flache Kopie mit Object.clone()</w:t>
+            </w:r>
+            <w:r>
+              <w:rPr>
+                <w:noProof/>
+                <w:webHidden/>
+              </w:rPr>
+              <w:tab/>
+            </w:r>
+            <w:r>
+              <w:rPr>
+                <w:noProof/>
+                <w:webHidden/>
+              </w:rPr>
+              <w:fldChar w:fldCharType="begin"/>
+            </w:r>
+            <w:r>
+              <w:rPr>
+                <w:noProof/>
+                <w:webHidden/>
+              </w:rPr>
+              <w:instrText xml:space="preserve"> PAGEREF _Toc468775291 \h </w:instrText>
+            </w:r>
+            <w:r>
+              <w:rPr>
+                <w:noProof/>
+                <w:webHidden/>
+              </w:rPr>
+            </w:r>
+            <w:r>
+              <w:rPr>
+                <w:noProof/>
+                <w:webHidden/>
+              </w:rPr>
+              <w:fldChar w:fldCharType="separate"/>
+            </w:r>
+            <w:r>
+              <w:rPr>
+                <w:noProof/>
+                <w:webHidden/>
+              </w:rPr>
+              <w:t>6</w:t>
+            </w:r>
+            <w:r>
+              <w:rPr>
+                <w:noProof/>
+                <w:webHidden/>
+              </w:rPr>
+              <w:fldChar w:fldCharType="end"/>
+            </w:r>
+          </w:hyperlink>
+        </w:p>
+        <w:p>
+          <w:pPr>
+            <w:pStyle w:val="Verzeichnis3"/>
+            <w:tabs>
+              <w:tab w:val="right" w:leader="dot" w:pos="9062"/>
+            </w:tabs>
+            <w:rPr>
+              <w:noProof/>
+            </w:rPr>
+          </w:pPr>
+          <w:hyperlink w:anchor="_Toc468775292" w:history="1">
+            <w:r>
+              <w:rPr>
+                <w:rStyle w:val="Hyperlink"/>
+                <w:noProof/>
+              </w:rPr>
+              <w:t>4.4.2 Tiefe Kopie mit Object.clone()</w:t>
+            </w:r>
+            <w:r>
+              <w:rPr>
+                <w:noProof/>
+                <w:webHidden/>
+              </w:rPr>
+              <w:tab/>
+            </w:r>
+            <w:r>
+              <w:rPr>
+                <w:noProof/>
+                <w:webHidden/>
+              </w:rPr>
+              <w:fldChar w:fldCharType="begin"/>
+            </w:r>
+            <w:r>
+              <w:rPr>
+                <w:noProof/>
+                <w:webHidden/>
+              </w:rPr>
+              <w:instrText xml:space="preserve"> PAGEREF _Toc468775292 \h </w:instrText>
+            </w:r>
+            <w:r>
+              <w:rPr>
+                <w:noProof/>
+                <w:webHidden/>
+              </w:rPr>
+            </w:r>
+            <w:r>
+              <w:rPr>
+                <w:noProof/>
+                <w:webHidden/>
+              </w:rPr>
+              <w:fldChar w:fldCharType="separate"/>
+            </w:r>
+            <w:r>
+              <w:rPr>
+                <w:noProof/>
+                <w:webHidden/>
+              </w:rPr>
+              <w:t>6</w:t>
             </w:r>
             <w:r>
               <w:rPr>
@@ -1101,7 +1237,7 @@
               <w:lang w:eastAsia="de-DE"/>
             </w:rPr>
           </w:pPr>
-          <w:hyperlink w:anchor="_Toc468772355" w:history="1">
+          <w:hyperlink w:anchor="_Toc468775293" w:history="1">
             <w:r>
               <w:rPr>
                 <w:rStyle w:val="Hyperlink"/>
@@ -1128,7 +1264,7 @@
                 <w:noProof/>
                 <w:webHidden/>
               </w:rPr>
-              <w:instrText xml:space="preserve"> PAGEREF _Toc468772355 \h </w:instrText>
+              <w:instrText xml:space="preserve"> PAGEREF _Toc468775293 \h </w:instrText>
             </w:r>
             <w:r>
               <w:rPr>
@@ -1179,7 +1315,7 @@
       <w:pPr>
         <w:pStyle w:val="berschrift1"/>
       </w:pPr>
-      <w:bookmarkStart w:id="0" w:name="_Toc468772341"/>
+      <w:bookmarkStart w:id="0" w:name="_Toc468775277"/>
       <w:r>
         <w:lastRenderedPageBreak/>
         <w:t>1. Problemstellung</w:t>
@@ -1196,7 +1332,7 @@
       <w:pPr>
         <w:pStyle w:val="berschrift1"/>
       </w:pPr>
-      <w:bookmarkStart w:id="1" w:name="_Toc468772342"/>
+      <w:bookmarkStart w:id="1" w:name="_Toc468775278"/>
       <w:r>
         <w:t>2. Flaches Klonen oder Tiefes Klonen</w:t>
       </w:r>
@@ -1263,7 +1399,7 @@
       <w:pPr>
         <w:pStyle w:val="berschrift2"/>
       </w:pPr>
-      <w:bookmarkStart w:id="2" w:name="_Toc468772343"/>
+      <w:bookmarkStart w:id="2" w:name="_Toc468775279"/>
       <w:r>
         <w:t>2.1 Flaches Klonen</w:t>
       </w:r>
@@ -1279,7 +1415,7 @@
       <w:pPr>
         <w:pStyle w:val="berschrift2"/>
       </w:pPr>
-      <w:bookmarkStart w:id="3" w:name="_Toc468772344"/>
+      <w:bookmarkStart w:id="3" w:name="_Toc468775280"/>
       <w:r>
         <w:t>2.2 Tiefes Klonen</w:t>
       </w:r>
@@ -1302,7 +1438,7 @@
       <w:pPr>
         <w:pStyle w:val="berschrift1"/>
       </w:pPr>
-      <w:bookmarkStart w:id="4" w:name="_Toc468772345"/>
+      <w:bookmarkStart w:id="4" w:name="_Toc468775281"/>
       <w:r>
         <w:lastRenderedPageBreak/>
         <w:t>3. Verschiedene Möglichkeiten des Klonens</w:t>
@@ -1319,18 +1455,16 @@
       <w:r>
         <w:t>Details zu den jeweiligen Implementierungen werden in Kapitel 4 vorgestellt.</w:t>
       </w:r>
-      <w:bookmarkStart w:id="5" w:name="_GoBack"/>
-      <w:bookmarkEnd w:id="5"/>
     </w:p>
     <w:p>
       <w:pPr>
         <w:pStyle w:val="berschrift2"/>
       </w:pPr>
-      <w:bookmarkStart w:id="6" w:name="_Toc468772346"/>
+      <w:bookmarkStart w:id="5" w:name="_Toc468775282"/>
       <w:r>
         <w:t>3.1 Serialisierung (Tiefe Kopie)</w:t>
       </w:r>
-      <w:bookmarkEnd w:id="6"/>
+      <w:bookmarkEnd w:id="5"/>
     </w:p>
     <w:p>
       <w:r>
@@ -1341,11 +1475,11 @@
       <w:pPr>
         <w:pStyle w:val="berschrift2"/>
       </w:pPr>
-      <w:bookmarkStart w:id="7" w:name="_Toc468772347"/>
+      <w:bookmarkStart w:id="6" w:name="_Toc468775283"/>
       <w:r>
         <w:t>3.2 Reflection (Tiefe Kopie)</w:t>
       </w:r>
-      <w:bookmarkEnd w:id="7"/>
+      <w:bookmarkEnd w:id="6"/>
     </w:p>
     <w:p>
       <w:r>
@@ -1356,11 +1490,11 @@
       <w:pPr>
         <w:pStyle w:val="berschrift2"/>
       </w:pPr>
-      <w:bookmarkStart w:id="8" w:name="_Toc468772348"/>
+      <w:bookmarkStart w:id="7" w:name="_Toc468775284"/>
       <w:r>
         <w:t>3.3 Copy-Constructor (Flache bzw. Tiefe Kopie)</w:t>
       </w:r>
-      <w:bookmarkEnd w:id="8"/>
+      <w:bookmarkEnd w:id="7"/>
     </w:p>
     <w:p>
       <w:r>
@@ -1371,7 +1505,7 @@
       <w:pPr>
         <w:pStyle w:val="berschrift2"/>
       </w:pPr>
-      <w:bookmarkStart w:id="9" w:name="_Toc468772349"/>
+      <w:bookmarkStart w:id="8" w:name="_Toc468775285"/>
       <w:r>
         <w:t>3.4 Cloneable-Interface und</w:t>
       </w:r>
@@ -1381,7 +1515,7 @@
       <w:r>
         <w:t>)</w:t>
       </w:r>
-      <w:bookmarkEnd w:id="9"/>
+      <w:bookmarkEnd w:id="8"/>
     </w:p>
     <w:p>
       <w:r>
@@ -1407,12 +1541,12 @@
       <w:pPr>
         <w:pStyle w:val="berschrift1"/>
       </w:pPr>
-      <w:bookmarkStart w:id="10" w:name="_Toc468772350"/>
+      <w:bookmarkStart w:id="9" w:name="_Toc468775286"/>
       <w:r>
         <w:lastRenderedPageBreak/>
         <w:t>4. Implementierung</w:t>
       </w:r>
-      <w:bookmarkEnd w:id="10"/>
+      <w:bookmarkEnd w:id="9"/>
     </w:p>
     <w:p>
       <w:r>
@@ -1423,11 +1557,11 @@
       <w:pPr>
         <w:pStyle w:val="berschrift2"/>
       </w:pPr>
-      <w:bookmarkStart w:id="11" w:name="_Toc468772351"/>
+      <w:bookmarkStart w:id="10" w:name="_Toc468775287"/>
       <w:r>
         <w:t>4.1 Serialisierung</w:t>
       </w:r>
-      <w:bookmarkEnd w:id="11"/>
+      <w:bookmarkEnd w:id="10"/>
     </w:p>
     <w:p>
       <w:r>
@@ -1449,11 +1583,11 @@
       </w:r>
     </w:p>
     <w:p/>
-    <w:bookmarkStart w:id="12" w:name="_MON_1542445217"/>
-    <w:bookmarkEnd w:id="12"/>
-    <w:p>
-      <w:r>
-        <w:object w:dxaOrig="9072" w:dyaOrig="5562">
+    <w:bookmarkStart w:id="11" w:name="_MON_1542445217"/>
+    <w:bookmarkEnd w:id="11"/>
+    <w:p>
+      <w:r>
+        <w:object w:dxaOrig="9072" w:dyaOrig="6089">
           <v:shapetype id="_x0000_t75" coordsize="21600,21600" o:spt="75" o:preferrelative="t" path="m@4@5l@4@11@9@11@9@5xe" filled="f" stroked="f">
             <v:stroke joinstyle="miter"/>
             <v:formulas>
@@ -1473,10 +1607,10 @@
             <v:path o:extrusionok="f" gradientshapeok="t" o:connecttype="rect"/>
             <o:lock v:ext="edit" aspectratio="t"/>
           </v:shapetype>
-          <v:shape id="_x0000_i1025" type="#_x0000_t75" style="width:453.75pt;height:278.25pt" o:ole="">
+          <v:shape id="_x0000_i1025" type="#_x0000_t75" style="width:453.75pt;height:304.5pt" o:ole="">
             <v:imagedata r:id="rId8" o:title=""/>
           </v:shape>
-          <o:OLEObject Type="Embed" ProgID="Word.OpenDocumentText.12" ShapeID="_x0000_i1025" DrawAspect="Content" ObjectID="_1542514506" r:id="rId9"/>
+          <o:OLEObject Type="Embed" ProgID="Word.OpenDocumentText.12" ShapeID="_x0000_i1025" DrawAspect="Content" ObjectID="_1542518518" r:id="rId9"/>
         </w:object>
       </w:r>
     </w:p>
@@ -1484,7 +1618,7 @@
       <w:pPr>
         <w:pStyle w:val="berschrift2"/>
       </w:pPr>
-      <w:bookmarkStart w:id="13" w:name="_Toc468772352"/>
+      <w:bookmarkStart w:id="12" w:name="_Toc468775288"/>
       <w:r>
         <w:t>4.2 Reflection</w:t>
       </w:r>
@@ -1494,18 +1628,23 @@
       <w:r>
         <w:t>“)</w:t>
       </w:r>
-      <w:bookmarkEnd w:id="13"/>
+      <w:bookmarkEnd w:id="12"/>
     </w:p>
     <w:p/>
     <w:p>
       <w:pPr>
         <w:pStyle w:val="berschrift2"/>
       </w:pPr>
-      <w:bookmarkStart w:id="14" w:name="_Toc468772353"/>
+      <w:bookmarkStart w:id="13" w:name="_Toc468775289"/>
       <w:r>
         <w:t>4.3 Copy-Constructor</w:t>
       </w:r>
-      <w:bookmarkEnd w:id="14"/>
+      <w:bookmarkEnd w:id="13"/>
+    </w:p>
+    <w:p>
+      <w:r>
+        <w:br w:type="page"/>
+      </w:r>
     </w:p>
     <w:p/>
     <w:p>
@@ -1515,54 +1654,98 @@
           <w:lang w:val="en-US"/>
         </w:rPr>
       </w:pPr>
-      <w:bookmarkStart w:id="15" w:name="_Toc468772354"/>
+      <w:bookmarkStart w:id="14" w:name="_Toc468775290"/>
       <w:r>
         <w:rPr>
           <w:lang w:val="en-US"/>
         </w:rPr>
         <w:t>4.4 Cloneable-Interface und java.lang.clone()</w:t>
       </w:r>
+      <w:bookmarkEnd w:id="14"/>
+    </w:p>
+    <w:p>
+      <w:pPr>
+        <w:pStyle w:val="berschrift3"/>
+      </w:pPr>
+      <w:bookmarkStart w:id="15" w:name="_Toc468775291"/>
+      <w:r>
+        <w:t>4.4.1 Flache Kopie mit Object.clone()</w:t>
+      </w:r>
       <w:bookmarkEnd w:id="15"/>
     </w:p>
     <w:p>
+      <w:r>
+        <w:t>Wir lediglich die clone() Methode der Superklasse Object überschrieben, wird nur eine flache Kopie des Objekts erstellt.</w:t>
+      </w:r>
+    </w:p>
+    <w:bookmarkStart w:id="16" w:name="_MON_1542516823"/>
+    <w:bookmarkEnd w:id="16"/>
+    <w:p>
+      <w:r>
+        <w:object w:dxaOrig="9072" w:dyaOrig="4686">
+          <v:shape id="_x0000_i1026" type="#_x0000_t75" style="width:453.75pt;height:234pt" o:ole="">
+            <v:imagedata r:id="rId10" o:title=""/>
+          </v:shape>
+          <o:OLEObject Type="Embed" ProgID="Word.OpenDocumentText.12" ShapeID="_x0000_i1026" DrawAspect="Content" ObjectID="_1542518519" r:id="rId11"/>
+        </w:object>
+      </w:r>
+    </w:p>
+    <w:p>
+      <w:r>
+        <w:br w:type="page"/>
+      </w:r>
+    </w:p>
+    <w:p/>
+    <w:p>
       <w:pPr>
-        <w:rPr>
-          <w:lang w:val="en-US"/>
-        </w:rPr>
+        <w:pStyle w:val="berschrift3"/>
       </w:pPr>
-    </w:p>
-    <w:p>
-      <w:pPr>
-        <w:rPr>
-          <w:lang w:val="en-US"/>
-        </w:rPr>
-      </w:pPr>
-    </w:p>
-    <w:p>
-      <w:pPr>
-        <w:rPr>
-          <w:lang w:val="en-US"/>
-        </w:rPr>
-      </w:pPr>
-      <w:r>
-        <w:rPr>
-          <w:lang w:val="en-US"/>
-        </w:rPr>
+      <w:bookmarkStart w:id="17" w:name="_Toc468775292"/>
+      <w:r>
+        <w:t>4.4.2 Tiefe Kopie mit Object.clone()</w:t>
+      </w:r>
+      <w:bookmarkEnd w:id="17"/>
+    </w:p>
+    <w:p>
+      <w:r>
+        <w:t>Um eine tiefe Kopie eines Objekts zu erstellen, muss die Object.clone() Methode entsprechend überschrieben werden. Im folgenden Beispiel wird intern eine Serialisierung für die Kopie verwendet:</w:t>
+      </w:r>
+    </w:p>
+    <w:bookmarkStart w:id="18" w:name="_MON_1542518341"/>
+    <w:bookmarkEnd w:id="18"/>
+    <w:p>
+      <w:r>
+        <w:object w:dxaOrig="9072" w:dyaOrig="11243">
+          <v:shape id="_x0000_i1027" type="#_x0000_t75" style="width:453.75pt;height:562.5pt" o:ole="">
+            <v:imagedata r:id="rId12" o:title=""/>
+          </v:shape>
+          <o:OLEObject Type="Embed" ProgID="Word.OpenDocumentText.12" ShapeID="_x0000_i1027" DrawAspect="Content" ObjectID="_1542518520" r:id="rId13"/>
+        </w:object>
+      </w:r>
+    </w:p>
+    <w:p>
+      <w:r>
         <w:br w:type="page"/>
       </w:r>
+      <w:bookmarkStart w:id="19" w:name="_GoBack"/>
+      <w:bookmarkEnd w:id="19"/>
     </w:p>
     <w:p>
       <w:pPr>
         <w:pStyle w:val="berschrift1"/>
       </w:pPr>
-      <w:bookmarkStart w:id="16" w:name="_Toc468772355"/>
+      <w:bookmarkStart w:id="20" w:name="_Toc468775293"/>
       <w:r>
         <w:lastRenderedPageBreak/>
         <w:t>5. Vergleich bezüglich der Ausführungszeit</w:t>
       </w:r>
-      <w:bookmarkEnd w:id="16"/>
-    </w:p>
-    <w:p/>
+      <w:bookmarkEnd w:id="20"/>
+    </w:p>
+    <w:p>
+      <w:r>
+        <w:t>Um die Performance der einzelnen Möglichkeiten zu vergleichen wird mittels JUnit eine bestimmte Menge an Objekten erzeugt und diese dann anschließend geklont. Dabei wird die Zeit mithilfe von apache.commons.StopWatch gemessen, die die einzelnen Kopiervorgänge gebraucht haben.</w:t>
+      </w:r>
+    </w:p>
     <w:sectPr>
       <w:pgSz w:w="11906" w:h="16838"/>
       <w:pgMar w:top="1417" w:right="1417" w:bottom="1134" w:left="1417" w:header="708" w:footer="708" w:gutter="0"/>
@@ -1876,6 +2059,28 @@
       <w:szCs w:val="26"/>
     </w:rPr>
   </w:style>
+  <w:style w:type="paragraph" w:styleId="berschrift3">
+    <w:name w:val="heading 3"/>
+    <w:basedOn w:val="Standard"/>
+    <w:next w:val="Standard"/>
+    <w:link w:val="berschrift3Zchn"/>
+    <w:uiPriority w:val="9"/>
+    <w:unhideWhenUsed/>
+    <w:qFormat/>
+    <w:rsid w:val="00D61701"/>
+    <w:pPr>
+      <w:keepNext/>
+      <w:keepLines/>
+      <w:spacing w:before="200" w:after="0"/>
+      <w:outlineLvl w:val="2"/>
+    </w:pPr>
+    <w:rPr>
+      <w:rFonts w:asciiTheme="majorHAnsi" w:eastAsiaTheme="majorEastAsia" w:hAnsiTheme="majorHAnsi" w:cstheme="majorBidi"/>
+      <w:b/>
+      <w:bCs/>
+      <w:color w:val="4F81BD" w:themeColor="accent1"/>
+    </w:rPr>
+  </w:style>
   <w:style w:type="character" w:default="1" w:styleId="Absatz-Standardschriftart">
     <w:name w:val="Default Paragraph Font"/>
     <w:uiPriority w:val="1"/>
@@ -2130,6 +2335,32 @@
     <w:pPr>
       <w:spacing w:after="100"/>
       <w:ind w:left="240"/>
+    </w:pPr>
+  </w:style>
+  <w:style w:type="character" w:customStyle="1" w:styleId="berschrift3Zchn">
+    <w:name w:val="Überschrift 3 Zchn"/>
+    <w:basedOn w:val="Absatz-Standardschriftart"/>
+    <w:link w:val="berschrift3"/>
+    <w:uiPriority w:val="9"/>
+    <w:rsid w:val="00D61701"/>
+    <w:rPr>
+      <w:rFonts w:asciiTheme="majorHAnsi" w:eastAsiaTheme="majorEastAsia" w:hAnsiTheme="majorHAnsi" w:cstheme="majorBidi"/>
+      <w:b/>
+      <w:bCs/>
+      <w:color w:val="4F81BD" w:themeColor="accent1"/>
+    </w:rPr>
+  </w:style>
+  <w:style w:type="paragraph" w:styleId="Verzeichnis3">
+    <w:name w:val="toc 3"/>
+    <w:basedOn w:val="Standard"/>
+    <w:next w:val="Standard"/>
+    <w:autoRedefine/>
+    <w:uiPriority w:val="39"/>
+    <w:unhideWhenUsed/>
+    <w:rsid w:val="0058194C"/>
+    <w:pPr>
+      <w:spacing w:after="100"/>
+      <w:ind w:left="480"/>
     </w:pPr>
   </w:style>
 </w:styles>
@@ -2341,6 +2572,28 @@
       <w:szCs w:val="26"/>
     </w:rPr>
   </w:style>
+  <w:style w:type="paragraph" w:styleId="berschrift3">
+    <w:name w:val="heading 3"/>
+    <w:basedOn w:val="Standard"/>
+    <w:next w:val="Standard"/>
+    <w:link w:val="berschrift3Zchn"/>
+    <w:uiPriority w:val="9"/>
+    <w:unhideWhenUsed/>
+    <w:qFormat/>
+    <w:rsid w:val="00D61701"/>
+    <w:pPr>
+      <w:keepNext/>
+      <w:keepLines/>
+      <w:spacing w:before="200" w:after="0"/>
+      <w:outlineLvl w:val="2"/>
+    </w:pPr>
+    <w:rPr>
+      <w:rFonts w:asciiTheme="majorHAnsi" w:eastAsiaTheme="majorEastAsia" w:hAnsiTheme="majorHAnsi" w:cstheme="majorBidi"/>
+      <w:b/>
+      <w:bCs/>
+      <w:color w:val="4F81BD" w:themeColor="accent1"/>
+    </w:rPr>
+  </w:style>
   <w:style w:type="character" w:default="1" w:styleId="Absatz-Standardschriftart">
     <w:name w:val="Default Paragraph Font"/>
     <w:uiPriority w:val="1"/>
@@ -2595,6 +2848,32 @@
     <w:pPr>
       <w:spacing w:after="100"/>
       <w:ind w:left="240"/>
+    </w:pPr>
+  </w:style>
+  <w:style w:type="character" w:customStyle="1" w:styleId="berschrift3Zchn">
+    <w:name w:val="Überschrift 3 Zchn"/>
+    <w:basedOn w:val="Absatz-Standardschriftart"/>
+    <w:link w:val="berschrift3"/>
+    <w:uiPriority w:val="9"/>
+    <w:rsid w:val="00D61701"/>
+    <w:rPr>
+      <w:rFonts w:asciiTheme="majorHAnsi" w:eastAsiaTheme="majorEastAsia" w:hAnsiTheme="majorHAnsi" w:cstheme="majorBidi"/>
+      <w:b/>
+      <w:bCs/>
+      <w:color w:val="4F81BD" w:themeColor="accent1"/>
+    </w:rPr>
+  </w:style>
+  <w:style w:type="paragraph" w:styleId="Verzeichnis3">
+    <w:name w:val="toc 3"/>
+    <w:basedOn w:val="Standard"/>
+    <w:next w:val="Standard"/>
+    <w:autoRedefine/>
+    <w:uiPriority w:val="39"/>
+    <w:unhideWhenUsed/>
+    <w:rsid w:val="0058194C"/>
+    <w:pPr>
+      <w:spacing w:after="100"/>
+      <w:ind w:left="480"/>
     </w:pPr>
   </w:style>
 </w:styles>
@@ -2890,7 +3169,7 @@
 </file>
 
 <file path=customXml/itemProps1.xml><?xml version="1.0" encoding="utf-8"?>
-<ds:datastoreItem xmlns:ds="http://schemas.openxmlformats.org/officeDocument/2006/customXml" ds:itemID="{6157A19F-81B3-480E-9573-EBBF1873ACA9}">
+<ds:datastoreItem xmlns:ds="http://schemas.openxmlformats.org/officeDocument/2006/customXml" ds:itemID="{EA2122D0-7B5B-42B9-B05D-70F5B5A73BBD}">
   <ds:schemaRefs>
     <ds:schemaRef ds:uri="http://schemas.openxmlformats.org/officeDocument/2006/bibliography"/>
   </ds:schemaRefs>

</xml_diff>

<commit_message>
Adapt project / pptx.
</commit_message>
<xml_diff>
--- a/KlonenVonObjektenJava.docx
+++ b/KlonenVonObjektenJava.docx
@@ -21,10 +21,7 @@
     <w:p/>
     <w:p/>
     <w:p/>
-    <w:p>
-      <w:bookmarkStart w:id="0" w:name="_GoBack"/>
-      <w:bookmarkEnd w:id="0"/>
-    </w:p>
+    <w:p/>
     <w:p>
       <w:pPr>
         <w:pStyle w:val="Untertitel"/>
@@ -1770,12 +1767,14 @@
       <w:pPr>
         <w:pStyle w:val="berschrift1"/>
       </w:pPr>
-      <w:bookmarkStart w:id="1" w:name="_Toc469315113"/>
+      <w:bookmarkStart w:id="0" w:name="_Toc469315113"/>
+      <w:bookmarkStart w:id="1" w:name="_GoBack"/>
+      <w:bookmarkEnd w:id="1"/>
       <w:r>
         <w:lastRenderedPageBreak/>
         <w:t>1. Problemstellung</w:t>
       </w:r>
-      <w:bookmarkEnd w:id="1"/>
+      <w:bookmarkEnd w:id="0"/>
     </w:p>
     <w:p>
       <w:r>
@@ -2299,7 +2298,7 @@
     <w:bookmarkEnd w:id="14"/>
     <w:p>
       <w:r>
-        <w:object w:dxaOrig="9072" w:dyaOrig="6089">
+        <w:object w:dxaOrig="9072" w:dyaOrig="5855">
           <v:shapetype id="_x0000_t75" coordsize="21600,21600" o:spt="75" o:preferrelative="t" path="m@4@5l@4@11@9@11@9@5xe" filled="f" stroked="f">
             <v:stroke joinstyle="miter"/>
             <v:formulas>
@@ -2319,10 +2318,10 @@
             <v:path o:extrusionok="f" gradientshapeok="t" o:connecttype="rect"/>
             <o:lock v:ext="edit" aspectratio="t"/>
           </v:shapetype>
-          <v:shape id="_x0000_i1025" type="#_x0000_t75" style="width:453.75pt;height:304.3pt" o:ole="">
+          <v:shape id="_x0000_i1032" type="#_x0000_t75" style="width:453.75pt;height:292.75pt" o:ole="">
             <v:imagedata r:id="rId8" o:title=""/>
           </v:shape>
-          <o:OLEObject Type="Embed" ProgID="Word.OpenDocumentText.12" ShapeID="_x0000_i1025" DrawAspect="Content" ObjectID="_1543061652" r:id="rId9"/>
+          <o:OLEObject Type="Embed" ProgID="Word.OpenDocumentText.12" ShapeID="_x0000_i1032" DrawAspect="Content" ObjectID="_1543129093" r:id="rId9"/>
         </w:object>
       </w:r>
     </w:p>
@@ -2388,10 +2387,10 @@
           <w:lang w:val="en-US"/>
         </w:rPr>
         <w:object w:dxaOrig="9072" w:dyaOrig="2811">
-          <v:shape id="_x0000_i1026" type="#_x0000_t75" style="width:453.75pt;height:140.6pt" o:ole="">
+          <v:shape id="_x0000_i1025" type="#_x0000_t75" style="width:453.75pt;height:140.6pt" o:ole="">
             <v:imagedata r:id="rId10" o:title=""/>
           </v:shape>
-          <o:OLEObject Type="Embed" ProgID="Word.OpenDocumentText.12" ShapeID="_x0000_i1026" DrawAspect="Content" ObjectID="_1543061653" r:id="rId11"/>
+          <o:OLEObject Type="Embed" ProgID="Word.OpenDocumentText.12" ShapeID="_x0000_i1025" DrawAspect="Content" ObjectID="_1543129094" r:id="rId11"/>
         </w:object>
       </w:r>
     </w:p>
@@ -2408,10 +2407,10 @@
           <w:lang w:val="en-US"/>
         </w:rPr>
         <w:object w:dxaOrig="9072" w:dyaOrig="4649">
-          <v:shape id="_x0000_i1027" type="#_x0000_t75" style="width:453.75pt;height:232.3pt" o:ole="">
+          <v:shape id="_x0000_i1026" type="#_x0000_t75" style="width:453.75pt;height:232.3pt" o:ole="">
             <v:imagedata r:id="rId12" o:title=""/>
           </v:shape>
-          <o:OLEObject Type="Embed" ProgID="Word.OpenDocumentText.12" ShapeID="_x0000_i1027" DrawAspect="Content" ObjectID="_1543061654" r:id="rId13"/>
+          <o:OLEObject Type="Embed" ProgID="Word.OpenDocumentText.12" ShapeID="_x0000_i1026" DrawAspect="Content" ObjectID="_1543129095" r:id="rId13"/>
         </w:object>
       </w:r>
     </w:p>
@@ -2502,10 +2501,10 @@
           <w:lang w:val="en-US"/>
         </w:rPr>
         <w:object w:dxaOrig="9072" w:dyaOrig="3543">
-          <v:shape id="_x0000_i1030" type="#_x0000_t75" style="width:453.75pt;height:177.3pt" o:ole="">
+          <v:shape id="_x0000_i1027" type="#_x0000_t75" style="width:453.75pt;height:177.3pt" o:ole="">
             <v:imagedata r:id="rId14" o:title=""/>
           </v:shape>
-          <o:OLEObject Type="Embed" ProgID="Word.OpenDocumentText.12" ShapeID="_x0000_i1030" DrawAspect="Content" ObjectID="_1543061655" r:id="rId15"/>
+          <o:OLEObject Type="Embed" ProgID="Word.OpenDocumentText.12" ShapeID="_x0000_i1027" DrawAspect="Content" ObjectID="_1543129096" r:id="rId15"/>
         </w:object>
       </w:r>
     </w:p>
@@ -2587,10 +2586,10 @@
           <w:lang w:val="en-US"/>
         </w:rPr>
         <w:object w:dxaOrig="9072" w:dyaOrig="3529">
-          <v:shape id="_x0000_i1031" type="#_x0000_t75" style="width:453.75pt;height:176.6pt" o:ole="">
+          <v:shape id="_x0000_i1028" type="#_x0000_t75" style="width:453.75pt;height:176.6pt" o:ole="">
             <v:imagedata r:id="rId16" o:title=""/>
           </v:shape>
-          <o:OLEObject Type="Embed" ProgID="Word.OpenDocumentText.12" ShapeID="_x0000_i1031" DrawAspect="Content" ObjectID="_1543061656" r:id="rId17"/>
+          <o:OLEObject Type="Embed" ProgID="Word.OpenDocumentText.12" ShapeID="_x0000_i1028" DrawAspect="Content" ObjectID="_1543129097" r:id="rId17"/>
         </w:object>
       </w:r>
     </w:p>
@@ -2684,10 +2683,10 @@
     <w:p>
       <w:r>
         <w:object w:dxaOrig="9072" w:dyaOrig="4686">
-          <v:shape id="_x0000_i1028" type="#_x0000_t75" style="width:453.75pt;height:234.35pt" o:ole="">
+          <v:shape id="_x0000_i1029" type="#_x0000_t75" style="width:453.75pt;height:234.35pt" o:ole="">
             <v:imagedata r:id="rId18" o:title=""/>
           </v:shape>
-          <o:OLEObject Type="Embed" ProgID="Word.OpenDocumentText.12" ShapeID="_x0000_i1028" DrawAspect="Content" ObjectID="_1543061657" r:id="rId19"/>
+          <o:OLEObject Type="Embed" ProgID="Word.OpenDocumentText.12" ShapeID="_x0000_i1029" DrawAspect="Content" ObjectID="_1543129098" r:id="rId19"/>
         </w:object>
       </w:r>
     </w:p>
@@ -2726,10 +2725,10 @@
     <w:p>
       <w:r>
         <w:object w:dxaOrig="9072" w:dyaOrig="11243">
-          <v:shape id="_x0000_i1029" type="#_x0000_t75" style="width:453.75pt;height:562.4pt" o:ole="">
+          <v:shape id="_x0000_i1030" type="#_x0000_t75" style="width:453.75pt;height:562.4pt" o:ole="">
             <v:imagedata r:id="rId20" o:title=""/>
           </v:shape>
-          <o:OLEObject Type="Embed" ProgID="Word.OpenDocumentText.12" ShapeID="_x0000_i1029" DrawAspect="Content" ObjectID="_1543061658" r:id="rId21"/>
+          <o:OLEObject Type="Embed" ProgID="Word.OpenDocumentText.12" ShapeID="_x0000_i1030" DrawAspect="Content" ObjectID="_1543129099" r:id="rId21"/>
         </w:object>
       </w:r>
     </w:p>
@@ -2754,10 +2753,10 @@
     <w:p>
       <w:r>
         <w:object w:dxaOrig="9072" w:dyaOrig="1197">
-          <v:shape id="_x0000_i1032" type="#_x0000_t75" style="width:453.75pt;height:59.75pt" o:ole="">
+          <v:shape id="_x0000_i1031" type="#_x0000_t75" style="width:453.75pt;height:59.75pt" o:ole="">
             <v:imagedata r:id="rId22" o:title=""/>
           </v:shape>
-          <o:OLEObject Type="Embed" ProgID="Word.OpenDocumentText.12" ShapeID="_x0000_i1032" DrawAspect="Content" ObjectID="_1543061659" r:id="rId23"/>
+          <o:OLEObject Type="Embed" ProgID="Word.OpenDocumentText.12" ShapeID="_x0000_i1031" DrawAspect="Content" ObjectID="_1543129100" r:id="rId23"/>
         </w:object>
       </w:r>
     </w:p>
@@ -4235,7 +4234,7 @@
 </file>
 
 <file path=customXml/itemProps1.xml><?xml version="1.0" encoding="utf-8"?>
-<ds:datastoreItem xmlns:ds="http://schemas.openxmlformats.org/officeDocument/2006/customXml" ds:itemID="{30B96CD1-E59F-43CD-856B-0BB8402AB4F3}">
+<ds:datastoreItem xmlns:ds="http://schemas.openxmlformats.org/officeDocument/2006/customXml" ds:itemID="{FC455ED1-6120-4A52-8A9F-70179F6D6A12}">
   <ds:schemaRefs>
     <ds:schemaRef ds:uri="http://schemas.openxmlformats.org/officeDocument/2006/bibliography"/>
   </ds:schemaRefs>

</xml_diff>